<commit_message>
Enhanced the project structure.
</commit_message>
<xml_diff>
--- a/documentation/ideas/other.docx
+++ b/documentation/ideas/other.docx
@@ -1,6 +1,6 @@
 
 <file path=word/document.xml><?xml version="1.0" encoding="utf-8"?>
-<w:document xmlns:wpc="http://schemas.microsoft.com/office/word/2010/wordprocessingCanvas" xmlns:cx="http://schemas.microsoft.com/office/drawing/2014/chartex" xmlns:cx1="http://schemas.microsoft.com/office/drawing/2015/9/8/chartex" xmlns:cx2="http://schemas.microsoft.com/office/drawing/2015/10/21/chartex" xmlns:cx3="http://schemas.microsoft.com/office/drawing/2016/5/9/chartex" xmlns:cx4="http://schemas.microsoft.com/office/drawing/2016/5/10/chartex" xmlns:cx5="http://schemas.microsoft.com/office/drawing/2016/5/11/chartex" xmlns:cx6="http://schemas.microsoft.com/office/drawing/2016/5/12/chartex" xmlns:cx7="http://schemas.microsoft.com/office/drawing/2016/5/13/chartex" xmlns:cx8="http://schemas.microsoft.com/office/drawing/2016/5/14/chartex" xmlns:mc="http://schemas.openxmlformats.org/markup-compatibility/2006" xmlns:aink="http://schemas.microsoft.com/office/drawing/2016/ink" xmlns:am3d="http://schemas.microsoft.com/office/drawing/2017/model3d" xmlns:o="urn:schemas-microsoft-com:office:office" xmlns:oel="http://schemas.microsoft.com/office/2019/extlst" xmlns:r="http://schemas.openxmlformats.org/officeDocument/2006/relationships" xmlns:m="http://schemas.openxmlformats.org/officeDocument/2006/math" xmlns:v="urn:schemas-microsoft-com:vml" xmlns:wp14="http://schemas.microsoft.com/office/word/2010/wordprocessingDrawing" xmlns:wp="http://schemas.openxmlformats.org/drawingml/2006/wordprocessingDrawing" xmlns:w10="urn:schemas-microsoft-com:office:word" xmlns:w="http://schemas.openxmlformats.org/wordprocessingml/2006/main" xmlns:w14="http://schemas.microsoft.com/office/word/2010/wordml" xmlns:w15="http://schemas.microsoft.com/office/word/2012/wordml" xmlns:w16cex="http://schemas.microsoft.com/office/word/2018/wordml/cex" xmlns:w16cid="http://schemas.microsoft.com/office/word/2016/wordml/cid" xmlns:w16="http://schemas.microsoft.com/office/word/2018/wordml" xmlns:w16sdtdh="http://schemas.microsoft.com/office/word/2020/wordml/sdtdatahash" xmlns:w16se="http://schemas.microsoft.com/office/word/2015/wordml/symex" xmlns:wpg="http://schemas.microsoft.com/office/word/2010/wordprocessingGroup" xmlns:wpi="http://schemas.microsoft.com/office/word/2010/wordprocessingInk" xmlns:wne="http://schemas.microsoft.com/office/word/2006/wordml" xmlns:wps="http://schemas.microsoft.com/office/word/2010/wordprocessingShape" mc:Ignorable="w14 w15 w16se w16cid w16 w16cex w16sdtdh wp14">
+<w:document xmlns:wpc="http://schemas.microsoft.com/office/word/2010/wordprocessingCanvas" xmlns:cx="http://schemas.microsoft.com/office/drawing/2014/chartex" xmlns:cx1="http://schemas.microsoft.com/office/drawing/2015/9/8/chartex" xmlns:cx2="http://schemas.microsoft.com/office/drawing/2015/10/21/chartex" xmlns:cx3="http://schemas.microsoft.com/office/drawing/2016/5/9/chartex" xmlns:cx4="http://schemas.microsoft.com/office/drawing/2016/5/10/chartex" xmlns:cx5="http://schemas.microsoft.com/office/drawing/2016/5/11/chartex" xmlns:cx6="http://schemas.microsoft.com/office/drawing/2016/5/12/chartex" xmlns:cx7="http://schemas.microsoft.com/office/drawing/2016/5/13/chartex" xmlns:cx8="http://schemas.microsoft.com/office/drawing/2016/5/14/chartex" xmlns:mc="http://schemas.openxmlformats.org/markup-compatibility/2006" xmlns:aink="http://schemas.microsoft.com/office/drawing/2016/ink" xmlns:am3d="http://schemas.microsoft.com/office/drawing/2017/model3d" xmlns:o="urn:schemas-microsoft-com:office:office" xmlns:oel="http://schemas.microsoft.com/office/2019/extlst" xmlns:r="http://schemas.openxmlformats.org/officeDocument/2006/relationships" xmlns:m="http://schemas.openxmlformats.org/officeDocument/2006/math" xmlns:v="urn:schemas-microsoft-com:vml" xmlns:wp14="http://schemas.microsoft.com/office/word/2010/wordprocessingDrawing" xmlns:wp="http://schemas.openxmlformats.org/drawingml/2006/wordprocessingDrawing" xmlns:w10="urn:schemas-microsoft-com:office:word" xmlns:w="http://schemas.openxmlformats.org/wordprocessingml/2006/main" xmlns:w14="http://schemas.microsoft.com/office/word/2010/wordml" xmlns:w15="http://schemas.microsoft.com/office/word/2012/wordml" xmlns:w16cex="http://schemas.microsoft.com/office/word/2018/wordml/cex" xmlns:w16cid="http://schemas.microsoft.com/office/word/2016/wordml/cid" xmlns:w16="http://schemas.microsoft.com/office/word/2018/wordml" xmlns:w16du="http://schemas.microsoft.com/office/word/2023/wordml/word16du" xmlns:w16sdtdh="http://schemas.microsoft.com/office/word/2020/wordml/sdtdatahash" xmlns:w16se="http://schemas.microsoft.com/office/word/2015/wordml/symex" xmlns:wpg="http://schemas.microsoft.com/office/word/2010/wordprocessingGroup" xmlns:wpi="http://schemas.microsoft.com/office/word/2010/wordprocessingInk" xmlns:wne="http://schemas.microsoft.com/office/word/2006/wordml" xmlns:wps="http://schemas.microsoft.com/office/word/2010/wordprocessingShape" mc:Ignorable="w14 w15 w16se w16cid w16 w16cex w16sdtdh wp14">
   <w:body>
     <w:p>
       <w:r>
@@ -20,6 +20,59 @@
       <w:r>
         <w:t>.</w:t>
       </w:r>
+    </w:p>
+    <w:p>
+      <w:pPr>
+        <w:pStyle w:val="NormalWeb"/>
+        <w:spacing w:before="0" w:beforeAutospacing="0" w:after="0" w:afterAutospacing="0"/>
+        <w:rPr>
+          <w:sz w:val="22"/>
+          <w:szCs w:val="22"/>
+        </w:rPr>
+      </w:pPr>
+      <w:r>
+        <w:rPr>
+          <w:sz w:val="22"/>
+          <w:szCs w:val="22"/>
+        </w:rPr>
+        <w:t>For static deployment:</w:t>
+      </w:r>
+    </w:p>
+    <w:p>
+      <w:pPr>
+        <w:pStyle w:val="NormalWeb"/>
+        <w:spacing w:before="0" w:beforeAutospacing="0" w:after="0" w:afterAutospacing="0"/>
+        <w:rPr>
+          <w:sz w:val="22"/>
+          <w:szCs w:val="22"/>
+        </w:rPr>
+      </w:pPr>
+    </w:p>
+    <w:p>
+      <w:hyperlink r:id="rId4" w:history="1">
+        <w:r>
+          <w:rPr>
+            <w:rStyle w:val="Hyperlink"/>
+          </w:rPr>
+          <w:t>https://docs.djangoproject.com/en/4.2/howto/static-files/</w:t>
+        </w:r>
+      </w:hyperlink>
+    </w:p>
+    <w:p>
+      <w:pPr>
+        <w:pStyle w:val="NormalWeb"/>
+        <w:spacing w:before="0" w:beforeAutospacing="0" w:after="0" w:afterAutospacing="0"/>
+      </w:pPr>
+      <w:hyperlink r:id="rId5" w:history="1">
+        <w:r>
+          <w:rPr>
+            <w:rStyle w:val="Hyperlink"/>
+            <w:sz w:val="22"/>
+            <w:szCs w:val="22"/>
+          </w:rPr>
+          <w:t>https://docs.djangoproject.com/en/4.2/howto/static-files/deployment/</w:t>
+        </w:r>
+      </w:hyperlink>
     </w:p>
     <w:p/>
     <w:sectPr>
@@ -460,6 +513,46 @@
     <w:semiHidden/>
     <w:unhideWhenUsed/>
   </w:style>
+  <w:style w:type="paragraph" w:styleId="NormalWeb">
+    <w:name w:val="Normal (Web)"/>
+    <w:basedOn w:val="Normal"/>
+    <w:uiPriority w:val="99"/>
+    <w:unhideWhenUsed/>
+    <w:rsid w:val="00A81C8A"/>
+    <w:pPr>
+      <w:spacing w:before="100" w:beforeAutospacing="1" w:after="100" w:afterAutospacing="1" w:line="240" w:lineRule="auto"/>
+    </w:pPr>
+    <w:rPr>
+      <w:rFonts w:ascii="Times New Roman" w:eastAsia="Times New Roman" w:hAnsi="Times New Roman" w:cs="Times New Roman"/>
+      <w:kern w:val="0"/>
+      <w:sz w:val="24"/>
+      <w:szCs w:val="24"/>
+      <w14:ligatures w14:val="none"/>
+    </w:rPr>
+  </w:style>
+  <w:style w:type="character" w:styleId="Hyperlink">
+    <w:name w:val="Hyperlink"/>
+    <w:basedOn w:val="DefaultParagraphFont"/>
+    <w:uiPriority w:val="99"/>
+    <w:unhideWhenUsed/>
+    <w:rsid w:val="00A81C8A"/>
+    <w:rPr>
+      <w:color w:val="0000FF"/>
+      <w:u w:val="single"/>
+    </w:rPr>
+  </w:style>
+  <w:style w:type="character" w:styleId="UnresolvedMention">
+    <w:name w:val="Unresolved Mention"/>
+    <w:basedOn w:val="DefaultParagraphFont"/>
+    <w:uiPriority w:val="99"/>
+    <w:semiHidden/>
+    <w:unhideWhenUsed/>
+    <w:rsid w:val="00C51C8E"/>
+    <w:rPr>
+      <w:color w:val="605E5C"/>
+      <w:shd w:val="clear" w:color="auto" w:fill="E1DFDD"/>
+    </w:rPr>
+  </w:style>
 </w:styles>
 </file>
 

</xml_diff>